<commit_message>
Added a question for bibiography for protocol and a question on family history of diseases as covariate for analyses
</commit_message>
<xml_diff>
--- a/doc/data-management.docx
+++ b/doc/data-management.docx
@@ -47,20 +47,70 @@
         <w:rPr>
           <w:lang w:val="en-US"/>
         </w:rPr>
-        <w:t>,Pack years adult smoking as proportion of life span exposed to smoking,152789,https://biobank.ndph.ox.ac.uk/ukb/field.cgi?id=20162</w:t>
-      </w:r>
-    </w:p>
-    <w:p>
-      <w:pPr>
-        <w:rPr>
-          <w:lang w:val="en-US"/>
-        </w:rPr>
-      </w:pPr>
-      <w:r>
-        <w:rPr>
-          <w:lang w:val="en-US"/>
-        </w:rPr>
-        <w:t>p22508,Amount of tobacco currently smoked,2870,https://biobank.ndph.ox.ac.uk/ukb/field.cgi?id=22508</w:t>
+        <w:t>,Pack years adult smoking as proportion of life span exposed to smoking,</w:t>
+      </w:r>
+      <w:proofErr w:type="gramStart"/>
+      <w:r>
+        <w:rPr>
+          <w:lang w:val="en-US"/>
+        </w:rPr>
+        <w:t>152789,https://biobank.ndph.ox.ac.uk/ukb/field.cgi?id=20162</w:t>
+      </w:r>
+      <w:proofErr w:type="gramEnd"/>
+    </w:p>
+    <w:p>
+      <w:pPr>
+        <w:rPr>
+          <w:lang w:val="en-US"/>
+        </w:rPr>
+      </w:pPr>
+      <w:r>
+        <w:rPr>
+          <w:lang w:val="en-US"/>
+        </w:rPr>
+        <w:t>p</w:t>
+      </w:r>
+      <w:proofErr w:type="gramStart"/>
+      <w:r>
+        <w:rPr>
+          <w:lang w:val="en-US"/>
+        </w:rPr>
+        <w:t>22508,Amount</w:t>
+      </w:r>
+      <w:proofErr w:type="gramEnd"/>
+      <w:r>
+        <w:rPr>
+          <w:lang w:val="en-US"/>
+        </w:rPr>
+        <w:t xml:space="preserve"> of tobacco currently smoked,2870,https://biobank.ndph.ox.ac.uk/</w:t>
+      </w:r>
+      <w:proofErr w:type="spellStart"/>
+      <w:r>
+        <w:rPr>
+          <w:lang w:val="en-US"/>
+        </w:rPr>
+        <w:t>ukb</w:t>
+      </w:r>
+      <w:proofErr w:type="spellEnd"/>
+      <w:r>
+        <w:rPr>
+          <w:lang w:val="en-US"/>
+        </w:rPr>
+        <w:t>/</w:t>
+      </w:r>
+      <w:proofErr w:type="spellStart"/>
+      <w:r>
+        <w:rPr>
+          <w:lang w:val="en-US"/>
+        </w:rPr>
+        <w:t>field.cgi?id</w:t>
+      </w:r>
+      <w:proofErr w:type="spellEnd"/>
+      <w:r>
+        <w:rPr>
+          <w:lang w:val="en-US"/>
+        </w:rPr>
+        <w:t>=22508</w:t>
       </w:r>
     </w:p>
     <w:p>
@@ -87,34 +137,92 @@
         <w:rPr>
           <w:lang w:val="en-US"/>
         </w:rPr>
-        <w:t>,Type of tobacco currently smoked,39540,https://biobank.ndph.ox.ac.uk/ukb/field.cgi?id=3446</w:t>
-      </w:r>
-    </w:p>
-    <w:p>
-      <w:pPr>
-        <w:rPr>
-          <w:lang w:val="en-US"/>
-        </w:rPr>
-      </w:pPr>
-    </w:p>
-    <w:p>
-      <w:pPr>
-        <w:rPr>
-          <w:lang w:val="en-US"/>
-        </w:rPr>
-      </w:pPr>
-    </w:p>
-    <w:p>
-      <w:pPr>
-        <w:rPr>
-          <w:lang w:val="en-US"/>
-        </w:rPr>
-      </w:pPr>
-      <w:r>
-        <w:rPr>
-          <w:lang w:val="en-US"/>
-        </w:rPr>
-        <w:t>Valg af alcohol</w:t>
+        <w:t>,Type of tobacco currently smoked,</w:t>
+      </w:r>
+      <w:proofErr w:type="gramStart"/>
+      <w:r>
+        <w:rPr>
+          <w:lang w:val="en-US"/>
+        </w:rPr>
+        <w:t>39540,https://biobank.ndph.ox.ac.uk/</w:t>
+      </w:r>
+      <w:proofErr w:type="spellStart"/>
+      <w:r>
+        <w:rPr>
+          <w:lang w:val="en-US"/>
+        </w:rPr>
+        <w:t>ukb</w:t>
+      </w:r>
+      <w:proofErr w:type="spellEnd"/>
+      <w:r>
+        <w:rPr>
+          <w:lang w:val="en-US"/>
+        </w:rPr>
+        <w:t>/</w:t>
+      </w:r>
+      <w:proofErr w:type="spellStart"/>
+      <w:r>
+        <w:rPr>
+          <w:lang w:val="en-US"/>
+        </w:rPr>
+        <w:t>field.cgi?id</w:t>
+      </w:r>
+      <w:proofErr w:type="spellEnd"/>
+      <w:r>
+        <w:rPr>
+          <w:lang w:val="en-US"/>
+        </w:rPr>
+        <w:t>=3446</w:t>
+      </w:r>
+      <w:proofErr w:type="gramEnd"/>
+    </w:p>
+    <w:p>
+      <w:pPr>
+        <w:rPr>
+          <w:lang w:val="en-US"/>
+        </w:rPr>
+      </w:pPr>
+    </w:p>
+    <w:p>
+      <w:pPr>
+        <w:rPr>
+          <w:lang w:val="en-US"/>
+        </w:rPr>
+      </w:pPr>
+    </w:p>
+    <w:p>
+      <w:pPr>
+        <w:rPr>
+          <w:lang w:val="en-US"/>
+        </w:rPr>
+      </w:pPr>
+      <w:proofErr w:type="spellStart"/>
+      <w:r>
+        <w:rPr>
+          <w:lang w:val="en-US"/>
+        </w:rPr>
+        <w:t>Valg</w:t>
+      </w:r>
+      <w:proofErr w:type="spellEnd"/>
+      <w:r>
+        <w:rPr>
+          <w:lang w:val="en-US"/>
+        </w:rPr>
+        <w:t xml:space="preserve"> </w:t>
+      </w:r>
+      <w:proofErr w:type="spellStart"/>
+      <w:r>
+        <w:rPr>
+          <w:lang w:val="en-US"/>
+        </w:rPr>
+        <w:t>af</w:t>
+      </w:r>
+      <w:proofErr w:type="spellEnd"/>
+      <w:r>
+        <w:rPr>
+          <w:lang w:val="en-US"/>
+        </w:rPr>
+        <w:t xml:space="preserve"> alcohol</w:t>
       </w:r>
     </w:p>
     <w:p>
@@ -147,35 +255,87 @@
         <w:rPr>
           <w:lang w:val="en-US"/>
         </w:rPr>
-        <w:t>Amount of alcohol drunk on a typical drinking day,143636,https://biobank.ndph.ox.ac.uk/ukb/field.cgi?id=20403</w:t>
-      </w:r>
-    </w:p>
-    <w:p>
-      <w:pPr>
-        <w:rPr>
-          <w:lang w:val="en-US"/>
-        </w:rPr>
-      </w:pPr>
-    </w:p>
-    <w:p>
-      <w:pPr>
-        <w:rPr>
-          <w:lang w:val="en-US"/>
-        </w:rPr>
-      </w:pPr>
-    </w:p>
-    <w:p>
-      <w:pPr>
-        <w:rPr>
-          <w:lang w:val="en-US"/>
-        </w:rPr>
-      </w:pPr>
-      <w:r>
-        <w:rPr>
-          <w:lang w:val="en-US"/>
-        </w:rPr>
-        <w:t>Fysisk aktivitet</w:t>
-      </w:r>
+        <w:t>Amount of alcohol drunk on a typical drinking day,</w:t>
+      </w:r>
+      <w:proofErr w:type="gramStart"/>
+      <w:r>
+        <w:rPr>
+          <w:lang w:val="en-US"/>
+        </w:rPr>
+        <w:t>143636,https://biobank.ndph.ox.ac.uk/</w:t>
+      </w:r>
+      <w:proofErr w:type="spellStart"/>
+      <w:r>
+        <w:rPr>
+          <w:lang w:val="en-US"/>
+        </w:rPr>
+        <w:t>ukb</w:t>
+      </w:r>
+      <w:proofErr w:type="spellEnd"/>
+      <w:r>
+        <w:rPr>
+          <w:lang w:val="en-US"/>
+        </w:rPr>
+        <w:t>/</w:t>
+      </w:r>
+      <w:proofErr w:type="spellStart"/>
+      <w:r>
+        <w:rPr>
+          <w:lang w:val="en-US"/>
+        </w:rPr>
+        <w:t>field.cgi?id</w:t>
+      </w:r>
+      <w:proofErr w:type="spellEnd"/>
+      <w:r>
+        <w:rPr>
+          <w:lang w:val="en-US"/>
+        </w:rPr>
+        <w:t>=20403</w:t>
+      </w:r>
+      <w:proofErr w:type="gramEnd"/>
+    </w:p>
+    <w:p>
+      <w:pPr>
+        <w:rPr>
+          <w:lang w:val="en-US"/>
+        </w:rPr>
+      </w:pPr>
+    </w:p>
+    <w:p>
+      <w:pPr>
+        <w:rPr>
+          <w:lang w:val="en-US"/>
+        </w:rPr>
+      </w:pPr>
+    </w:p>
+    <w:p>
+      <w:pPr>
+        <w:rPr>
+          <w:lang w:val="en-US"/>
+        </w:rPr>
+      </w:pPr>
+      <w:proofErr w:type="spellStart"/>
+      <w:r>
+        <w:rPr>
+          <w:lang w:val="en-US"/>
+        </w:rPr>
+        <w:t>Fysisk</w:t>
+      </w:r>
+      <w:proofErr w:type="spellEnd"/>
+      <w:r>
+        <w:rPr>
+          <w:lang w:val="en-US"/>
+        </w:rPr>
+        <w:t xml:space="preserve"> </w:t>
+      </w:r>
+      <w:proofErr w:type="spellStart"/>
+      <w:r>
+        <w:rPr>
+          <w:lang w:val="en-US"/>
+        </w:rPr>
+        <w:t>aktivitet</w:t>
+      </w:r>
+      <w:proofErr w:type="spellEnd"/>
     </w:p>
     <w:p>
       <w:pPr>
@@ -188,7 +348,21 @@
         <w:rPr>
           <w:lang w:val="en-US"/>
         </w:rPr>
-        <w:t>p22040,Summed MET minutes per week for all activity,402303,https://biobank.ndph.ox.ac.uk/ukb/field.cgi?id=22040</w:t>
+        <w:t>p</w:t>
+      </w:r>
+      <w:proofErr w:type="gramStart"/>
+      <w:r>
+        <w:rPr>
+          <w:lang w:val="en-US"/>
+        </w:rPr>
+        <w:t>22040,Summed</w:t>
+      </w:r>
+      <w:proofErr w:type="gramEnd"/>
+      <w:r>
+        <w:rPr>
+          <w:lang w:val="en-US"/>
+        </w:rPr>
+        <w:t xml:space="preserve"> MET minutes per week for all activity,402303,https://biobank.ndph.ox.ac.uk/ukb/field.cgi?id=22040</w:t>
       </w:r>
     </w:p>
     <w:bookmarkEnd w:id="3"/>
@@ -250,57 +424,100 @@
         <w:rPr>
           <w:lang w:val="en-US"/>
         </w:rPr>
-        <w:t>p26410,Index of Multiple Deprivation (England),432645,https://biobank.ndph.ox.ac.uk/ukb/field.cgi?id=26410</w:t>
-      </w:r>
-    </w:p>
-    <w:p>
-      <w:pPr>
-        <w:rPr>
-          <w:lang w:val="en-US"/>
-        </w:rPr>
-      </w:pPr>
-      <w:r>
-        <w:rPr>
-          <w:lang w:val="en-US"/>
-        </w:rPr>
-        <w:t>p26426,Index of Multiple Deprivation (Wales),21184,https://biobank.ndph.ox.ac.uk/ukb/field.cgi?id=26426</w:t>
-      </w:r>
-    </w:p>
-    <w:p>
-      <w:pPr>
-        <w:rPr>
-          <w:lang w:val="en-US"/>
-        </w:rPr>
-      </w:pPr>
-      <w:r>
-        <w:rPr>
-          <w:lang w:val="en-US"/>
-        </w:rPr>
-        <w:t>p26427,Index of Multiple Deprivation (Scotland),35846,https://biobank.ndph.ox.ac.uk/ukb/field.cgi?id=26427</w:t>
-      </w:r>
-    </w:p>
-    <w:p>
-      <w:pPr>
-        <w:rPr>
-          <w:lang w:val="en-US"/>
-        </w:rPr>
-      </w:pPr>
-    </w:p>
-    <w:p>
-      <w:pPr>
-        <w:rPr>
-          <w:lang w:val="en-US"/>
-        </w:rPr>
-      </w:pPr>
-    </w:p>
-    <w:p>
-      <w:pPr>
-        <w:rPr>
-          <w:lang w:val="en-US"/>
-        </w:rPr>
-      </w:pPr>
-    </w:p>
-    <w:p>
+        <w:t>p</w:t>
+      </w:r>
+      <w:proofErr w:type="gramStart"/>
+      <w:r>
+        <w:rPr>
+          <w:lang w:val="en-US"/>
+        </w:rPr>
+        <w:t>26410,Index</w:t>
+      </w:r>
+      <w:proofErr w:type="gramEnd"/>
+      <w:r>
+        <w:rPr>
+          <w:lang w:val="en-US"/>
+        </w:rPr>
+        <w:t xml:space="preserve"> of Multiple Deprivation (England),432645,https://biobank.ndph.ox.ac.uk/ukb/field.cgi?id=26410</w:t>
+      </w:r>
+    </w:p>
+    <w:p>
+      <w:pPr>
+        <w:rPr>
+          <w:lang w:val="en-US"/>
+        </w:rPr>
+      </w:pPr>
+      <w:r>
+        <w:rPr>
+          <w:lang w:val="en-US"/>
+        </w:rPr>
+        <w:t>p</w:t>
+      </w:r>
+      <w:proofErr w:type="gramStart"/>
+      <w:r>
+        <w:rPr>
+          <w:lang w:val="en-US"/>
+        </w:rPr>
+        <w:t>26426,Index</w:t>
+      </w:r>
+      <w:proofErr w:type="gramEnd"/>
+      <w:r>
+        <w:rPr>
+          <w:lang w:val="en-US"/>
+        </w:rPr>
+        <w:t xml:space="preserve"> of Multiple Deprivation (Wales),21184,https://biobank.ndph.ox.ac.uk/ukb/field.cgi?id=26426</w:t>
+      </w:r>
+    </w:p>
+    <w:p>
+      <w:pPr>
+        <w:rPr>
+          <w:lang w:val="en-US"/>
+        </w:rPr>
+      </w:pPr>
+      <w:r>
+        <w:rPr>
+          <w:lang w:val="en-US"/>
+        </w:rPr>
+        <w:t>p</w:t>
+      </w:r>
+      <w:proofErr w:type="gramStart"/>
+      <w:r>
+        <w:rPr>
+          <w:lang w:val="en-US"/>
+        </w:rPr>
+        <w:t>26427,Index</w:t>
+      </w:r>
+      <w:proofErr w:type="gramEnd"/>
+      <w:r>
+        <w:rPr>
+          <w:lang w:val="en-US"/>
+        </w:rPr>
+        <w:t xml:space="preserve"> of Multiple Deprivation (Scotland),35846,https://biobank.ndph.ox.ac.uk/ukb/field.cgi?id=26427</w:t>
+      </w:r>
+    </w:p>
+    <w:p>
+      <w:pPr>
+        <w:rPr>
+          <w:lang w:val="en-US"/>
+        </w:rPr>
+      </w:pPr>
+    </w:p>
+    <w:p>
+      <w:pPr>
+        <w:rPr>
+          <w:lang w:val="en-US"/>
+        </w:rPr>
+      </w:pPr>
+    </w:p>
+    <w:p>
+      <w:pPr>
+        <w:rPr>
+          <w:lang w:val="en-US"/>
+        </w:rPr>
+      </w:pPr>
+    </w:p>
+    <w:p>
+      <w:proofErr w:type="spellStart"/>
       <w:r>
         <w:lastRenderedPageBreak/>
         <w:t>O</w:t>
@@ -308,10 +525,27 @@
       <w:r>
         <w:t>utcomes</w:t>
       </w:r>
-    </w:p>
-    <w:p>
-      <w:r>
-        <w:t>p40000 (date of death) har to instances, hvad skal der ske med dem?</w:t>
+      <w:proofErr w:type="spellEnd"/>
+    </w:p>
+    <w:p>
+      <w:r>
+        <w:t xml:space="preserve">p40000 (date of </w:t>
+      </w:r>
+      <w:proofErr w:type="spellStart"/>
+      <w:r>
+        <w:t>death</w:t>
+      </w:r>
+      <w:proofErr w:type="spellEnd"/>
+      <w:r>
+        <w:t xml:space="preserve">) har to </w:t>
+      </w:r>
+      <w:proofErr w:type="spellStart"/>
+      <w:r>
+        <w:t>instances</w:t>
+      </w:r>
+      <w:proofErr w:type="spellEnd"/>
+      <w:r>
+        <w:t>, hvad skal der ske med dem?</w:t>
       </w:r>
     </w:p>
     <w:p/>
@@ -326,7 +560,21 @@
         <w:rPr>
           <w:lang w:val="en-US"/>
         </w:rPr>
-        <w:t xml:space="preserve">p41280,Date of first in-patient diagnosis - </w:t>
+        <w:t>p</w:t>
+      </w:r>
+      <w:proofErr w:type="gramStart"/>
+      <w:r>
+        <w:rPr>
+          <w:lang w:val="en-US"/>
+        </w:rPr>
+        <w:t>41280,Date</w:t>
+      </w:r>
+      <w:proofErr w:type="gramEnd"/>
+      <w:r>
+        <w:rPr>
+          <w:lang w:val="en-US"/>
+        </w:rPr>
+        <w:t xml:space="preserve"> of first in-patient diagnosis - </w:t>
       </w:r>
       <w:commentRangeStart w:id="5"/>
       <w:r>
@@ -346,20 +594,76 @@
         <w:rPr>
           <w:lang w:val="en-US"/>
         </w:rPr>
-        <w:t>p41281,Date of first in-patient diagnosis - ICD9,20299,https://biobank.ndph.ox.ac.uk/ukb/field.cgi?id=41281</w:t>
-      </w:r>
-    </w:p>
-    <w:p>
-      <w:pPr>
-        <w:rPr>
-          <w:lang w:val="en-US"/>
-        </w:rPr>
-      </w:pPr>
-      <w:r>
-        <w:rPr>
-          <w:lang w:val="en-US"/>
-        </w:rPr>
-        <w:t>p41282,Date of first operative procedure - OPCS4</w:t>
+        <w:t>p</w:t>
+      </w:r>
+      <w:proofErr w:type="gramStart"/>
+      <w:r>
+        <w:rPr>
+          <w:lang w:val="en-US"/>
+        </w:rPr>
+        <w:t>41281,Date</w:t>
+      </w:r>
+      <w:proofErr w:type="gramEnd"/>
+      <w:r>
+        <w:rPr>
+          <w:lang w:val="en-US"/>
+        </w:rPr>
+        <w:t xml:space="preserve"> of first in-patient diagnosis - ICD9,20299,https://biobank.ndph.ox.ac.uk/</w:t>
+      </w:r>
+      <w:proofErr w:type="spellStart"/>
+      <w:r>
+        <w:rPr>
+          <w:lang w:val="en-US"/>
+        </w:rPr>
+        <w:t>ukb</w:t>
+      </w:r>
+      <w:proofErr w:type="spellEnd"/>
+      <w:r>
+        <w:rPr>
+          <w:lang w:val="en-US"/>
+        </w:rPr>
+        <w:t>/</w:t>
+      </w:r>
+      <w:proofErr w:type="spellStart"/>
+      <w:r>
+        <w:rPr>
+          <w:lang w:val="en-US"/>
+        </w:rPr>
+        <w:t>field.cgi?id</w:t>
+      </w:r>
+      <w:proofErr w:type="spellEnd"/>
+      <w:r>
+        <w:rPr>
+          <w:lang w:val="en-US"/>
+        </w:rPr>
+        <w:t>=41281</w:t>
+      </w:r>
+    </w:p>
+    <w:p>
+      <w:pPr>
+        <w:rPr>
+          <w:lang w:val="en-US"/>
+        </w:rPr>
+      </w:pPr>
+      <w:r>
+        <w:rPr>
+          <w:lang w:val="en-US"/>
+        </w:rPr>
+        <w:t>p</w:t>
+      </w:r>
+      <w:proofErr w:type="gramStart"/>
+      <w:r>
+        <w:rPr>
+          <w:lang w:val="en-US"/>
+        </w:rPr>
+        <w:t>41282,Date</w:t>
+      </w:r>
+      <w:proofErr w:type="gramEnd"/>
+      <w:r>
+        <w:rPr>
+          <w:lang w:val="en-US"/>
+        </w:rPr>
+        <w:t xml:space="preserve"> of first operative procedure - OPCS4</w:t>
       </w:r>
       <w:commentRangeEnd w:id="5"/>
       <w:r>
@@ -399,33 +703,75 @@
         <w:rPr>
           <w:lang w:val="en-US"/>
         </w:rPr>
-        <w:t>p131668,Date K75 first reported (other inflammatory liver diseases),3171,https://biobank.ndph.ox.ac.uk/ukb/field.cgi?id=131668</w:t>
-      </w:r>
-    </w:p>
-    <w:p>
-      <w:pPr>
-        <w:rPr>
-          <w:lang w:val="en-US"/>
-        </w:rPr>
-      </w:pPr>
-      <w:r>
-        <w:rPr>
-          <w:lang w:val="en-US"/>
-        </w:rPr>
-        <w:t>p131670,Date K76 first reported (other diseases of liver),14708,https://biobank.ndph.ox.ac.uk/ukb/field.cgi?id=131670</w:t>
-      </w:r>
-    </w:p>
-    <w:p>
-      <w:pPr>
-        <w:rPr>
-          <w:lang w:val="en-US"/>
-        </w:rPr>
-      </w:pPr>
-      <w:r>
-        <w:rPr>
-          <w:lang w:val="en-US"/>
-        </w:rPr>
-        <w:t>p131674,Date K80 first reported (cholelithiasis</w:t>
+        <w:t>p</w:t>
+      </w:r>
+      <w:proofErr w:type="gramStart"/>
+      <w:r>
+        <w:rPr>
+          <w:lang w:val="en-US"/>
+        </w:rPr>
+        <w:t>131668,Date</w:t>
+      </w:r>
+      <w:proofErr w:type="gramEnd"/>
+      <w:r>
+        <w:rPr>
+          <w:lang w:val="en-US"/>
+        </w:rPr>
+        <w:t xml:space="preserve"> K75 first reported (other inflammatory liver diseases),3171,https://biobank.ndph.ox.ac.uk/ukb/field.cgi?id=131668</w:t>
+      </w:r>
+    </w:p>
+    <w:p>
+      <w:pPr>
+        <w:rPr>
+          <w:lang w:val="en-US"/>
+        </w:rPr>
+      </w:pPr>
+      <w:r>
+        <w:rPr>
+          <w:lang w:val="en-US"/>
+        </w:rPr>
+        <w:t>p</w:t>
+      </w:r>
+      <w:proofErr w:type="gramStart"/>
+      <w:r>
+        <w:rPr>
+          <w:lang w:val="en-US"/>
+        </w:rPr>
+        <w:t>131670,Date</w:t>
+      </w:r>
+      <w:proofErr w:type="gramEnd"/>
+      <w:r>
+        <w:rPr>
+          <w:lang w:val="en-US"/>
+        </w:rPr>
+        <w:t xml:space="preserve"> K76 first reported (other diseases of liver),14708,https://biobank.ndph.ox.ac.uk/ukb/field.cgi?id=131670</w:t>
+      </w:r>
+    </w:p>
+    <w:p>
+      <w:pPr>
+        <w:rPr>
+          <w:lang w:val="en-US"/>
+        </w:rPr>
+      </w:pPr>
+      <w:r>
+        <w:rPr>
+          <w:lang w:val="en-US"/>
+        </w:rPr>
+        <w:t>p</w:t>
+      </w:r>
+      <w:proofErr w:type="gramStart"/>
+      <w:r>
+        <w:rPr>
+          <w:lang w:val="en-US"/>
+        </w:rPr>
+        <w:t>131674,Date</w:t>
+      </w:r>
+      <w:proofErr w:type="gramEnd"/>
+      <w:r>
+        <w:rPr>
+          <w:lang w:val="en-US"/>
+        </w:rPr>
+        <w:t xml:space="preserve"> K80 first reported (cholelithiasis</w:t>
       </w:r>
       <w:commentRangeEnd w:id="4"/>
       <w:r>
@@ -451,7 +797,21 @@
         <w:rPr>
           <w:lang w:val="en-US"/>
         </w:rPr>
-        <w:t>p131676,Date K81 first reported (cholecystitis),6509,https://biobank.ndph.ox.ac.uk/ukb/field.cgi?id=131676</w:t>
+        <w:t>p</w:t>
+      </w:r>
+      <w:proofErr w:type="gramStart"/>
+      <w:r>
+        <w:rPr>
+          <w:lang w:val="en-US"/>
+        </w:rPr>
+        <w:t>131676,Date</w:t>
+      </w:r>
+      <w:proofErr w:type="gramEnd"/>
+      <w:r>
+        <w:rPr>
+          <w:lang w:val="en-US"/>
+        </w:rPr>
+        <w:t xml:space="preserve"> K81 first reported (cholecystitis),6509,https://biobank.ndph.ox.ac.uk/ukb/field.cgi?id=131676</w:t>
       </w:r>
     </w:p>
     <w:p>
@@ -489,6 +849,7 @@
       </w:pPr>
       <w:r>
         <w:rPr>
+          <w:noProof/>
           <w:lang w:val="en-US"/>
         </w:rPr>
         <w:drawing>
@@ -528,6 +889,146 @@
         </w:drawing>
       </w:r>
     </w:p>
+    <w:p>
+      <w:pPr>
+        <w:rPr>
+          <w:lang w:val="en-US"/>
+        </w:rPr>
+      </w:pPr>
+    </w:p>
+    <w:p>
+      <w:pPr>
+        <w:rPr>
+          <w:lang w:val="en-US"/>
+        </w:rPr>
+      </w:pPr>
+    </w:p>
+    <w:p>
+      <w:pPr>
+        <w:shd w:val="clear" w:color="auto" w:fill="FFFFFF"/>
+        <w:tabs>
+          <w:tab w:val="left" w:pos="916"/>
+          <w:tab w:val="left" w:pos="1832"/>
+          <w:tab w:val="left" w:pos="2748"/>
+          <w:tab w:val="left" w:pos="3664"/>
+          <w:tab w:val="left" w:pos="4580"/>
+          <w:tab w:val="left" w:pos="5496"/>
+          <w:tab w:val="left" w:pos="6412"/>
+          <w:tab w:val="left" w:pos="7328"/>
+          <w:tab w:val="left" w:pos="8244"/>
+          <w:tab w:val="left" w:pos="9160"/>
+          <w:tab w:val="left" w:pos="10076"/>
+          <w:tab w:val="left" w:pos="10992"/>
+          <w:tab w:val="left" w:pos="11908"/>
+          <w:tab w:val="left" w:pos="12824"/>
+          <w:tab w:val="left" w:pos="13740"/>
+          <w:tab w:val="left" w:pos="14656"/>
+        </w:tabs>
+        <w:wordWrap w:val="0"/>
+        <w:spacing w:after="0" w:line="240" w:lineRule="auto"/>
+        <w:rPr>
+          <w:rFonts w:ascii="Consolas" w:eastAsia="Times New Roman" w:hAnsi="Consolas" w:cs="Courier New"/>
+          <w:color w:val="000000"/>
+          <w:kern w:val="0"/>
+          <w:sz w:val="21"/>
+          <w:szCs w:val="21"/>
+          <w:lang w:eastAsia="da-DK"/>
+          <w14:ligatures w14:val="none"/>
+        </w:rPr>
+      </w:pPr>
+      <w:r>
+        <w:rPr>
+          <w:rFonts w:ascii="Consolas" w:eastAsia="Times New Roman" w:hAnsi="Consolas" w:cs="Courier New"/>
+          <w:color w:val="C5060B"/>
+          <w:kern w:val="0"/>
+          <w:sz w:val="21"/>
+          <w:szCs w:val="21"/>
+          <w:lang w:eastAsia="da-DK"/>
+          <w14:ligatures w14:val="none"/>
+        </w:rPr>
+        <w:t xml:space="preserve">Sti til bibliografi? </w:t>
+      </w:r>
+      <w:proofErr w:type="gramStart"/>
+      <w:r>
+        <w:rPr>
+          <w:rFonts w:ascii="Consolas" w:eastAsia="Times New Roman" w:hAnsi="Consolas" w:cs="Courier New"/>
+          <w:color w:val="C5060B"/>
+          <w:kern w:val="0"/>
+          <w:sz w:val="21"/>
+          <w:szCs w:val="21"/>
+          <w:lang w:eastAsia="da-DK"/>
+          <w14:ligatures w14:val="none"/>
+        </w:rPr>
+        <w:t>/</w:t>
+      </w:r>
+      <w:proofErr w:type="gramEnd"/>
+      <w:r>
+        <w:rPr>
+          <w:rFonts w:ascii="Consolas" w:eastAsia="Times New Roman" w:hAnsi="Consolas" w:cs="Courier New"/>
+          <w:color w:val="C5060B"/>
+          <w:kern w:val="0"/>
+          <w:sz w:val="21"/>
+          <w:szCs w:val="21"/>
+          <w:lang w:eastAsia="da-DK"/>
+          <w14:ligatures w14:val="none"/>
+        </w:rPr>
+        <w:t>home/</w:t>
+      </w:r>
+      <w:proofErr w:type="spellStart"/>
+      <w:r>
+        <w:rPr>
+          <w:rFonts w:ascii="Consolas" w:eastAsia="Times New Roman" w:hAnsi="Consolas" w:cs="Courier New"/>
+          <w:color w:val="C5060B"/>
+          <w:kern w:val="0"/>
+          <w:sz w:val="21"/>
+          <w:szCs w:val="21"/>
+          <w:lang w:eastAsia="da-DK"/>
+          <w14:ligatures w14:val="none"/>
+        </w:rPr>
+        <w:t>rstudio</w:t>
+      </w:r>
+      <w:proofErr w:type="spellEnd"/>
+      <w:r>
+        <w:rPr>
+          <w:rFonts w:ascii="Consolas" w:eastAsia="Times New Roman" w:hAnsi="Consolas" w:cs="Courier New"/>
+          <w:color w:val="C5060B"/>
+          <w:kern w:val="0"/>
+          <w:sz w:val="21"/>
+          <w:szCs w:val="21"/>
+          <w:lang w:eastAsia="da-DK"/>
+          <w14:ligatures w14:val="none"/>
+        </w:rPr>
+        <w:t>-server/</w:t>
+      </w:r>
+      <w:proofErr w:type="spellStart"/>
+      <w:r>
+        <w:rPr>
+          <w:rFonts w:ascii="Consolas" w:eastAsia="Times New Roman" w:hAnsi="Consolas" w:cs="Courier New"/>
+          <w:color w:val="C5060B"/>
+          <w:kern w:val="0"/>
+          <w:sz w:val="21"/>
+          <w:szCs w:val="21"/>
+          <w:lang w:eastAsia="da-DK"/>
+          <w14:ligatures w14:val="none"/>
+        </w:rPr>
+        <w:t>leha</w:t>
+      </w:r>
+      <w:proofErr w:type="spellEnd"/>
+    </w:p>
+    <w:p/>
+    <w:p>
+      <w:r>
+        <w:lastRenderedPageBreak/>
+        <w:t>Hvordan skal jeg kode familiesygdom (</w:t>
+      </w:r>
+      <w:r>
+        <w:t>p20107, p20110,</w:t>
+      </w:r>
+      <w:r>
+        <w:t xml:space="preserve"> p20111)? Er det bedst at have de relevante sygdomme hver for sig, fx diabetes hos far; ja, nej; hypertension hos far; ja, nej. Eller giver det mening at lave en samlet variabel: MAFLD relaterede sygdom hos far; ja, nej.? </w:t>
+      </w:r>
+    </w:p>
+    <w:p/>
     <w:sectPr>
       <w:pgSz w:w="11906" w:h="16838"/>
       <w:pgMar w:top="1440" w:right="1440" w:bottom="1440" w:left="1440" w:header="708" w:footer="708" w:gutter="0"/>
@@ -634,7 +1135,7 @@
 </file>
 
 <file path=word/commentsExtensible.xml><?xml version="1.0" encoding="utf-8"?>
-<w16cex:commentsExtensible xmlns:wpc="http://schemas.microsoft.com/office/word/2010/wordprocessingCanvas" xmlns:cx="http://schemas.microsoft.com/office/drawing/2014/chartex" xmlns:cx1="http://schemas.microsoft.com/office/drawing/2015/9/8/chartex" xmlns:cx2="http://schemas.microsoft.com/office/drawing/2015/10/21/chartex" xmlns:cx3="http://schemas.microsoft.com/office/drawing/2016/5/9/chartex" xmlns:cx4="http://schemas.microsoft.com/office/drawing/2016/5/10/chartex" xmlns:cx5="http://schemas.microsoft.com/office/drawing/2016/5/11/chartex" xmlns:cx6="http://schemas.microsoft.com/office/drawing/2016/5/12/chartex" xmlns:cx7="http://schemas.microsoft.com/office/drawing/2016/5/13/chartex" xmlns:cx8="http://schemas.microsoft.com/office/drawing/2016/5/14/chartex" xmlns:mc="http://schemas.openxmlformats.org/markup-compatibility/2006" xmlns:aink="http://schemas.microsoft.com/office/drawing/2016/ink" xmlns:am3d="http://schemas.microsoft.com/office/drawing/2017/model3d" xmlns:o="urn:schemas-microsoft-com:office:office" xmlns:oel="http://schemas.microsoft.com/office/2019/extlst" xmlns:r="http://schemas.openxmlformats.org/officeDocument/2006/relationships" xmlns:m="http://schemas.openxmlformats.org/officeDocument/2006/math" xmlns:v="urn:schemas-microsoft-com:vml" xmlns:wp14="http://schemas.microsoft.com/office/word/2010/wordprocessingDrawing" xmlns:wp="http://schemas.openxmlformats.org/drawingml/2006/wordprocessingDrawing" xmlns:w10="urn:schemas-microsoft-com:office:word" xmlns:w="http://schemas.openxmlformats.org/wordprocessingml/2006/main" xmlns:w14="http://schemas.microsoft.com/office/word/2010/wordml" xmlns:w15="http://schemas.microsoft.com/office/word/2012/wordml" xmlns:w16cex="http://schemas.microsoft.com/office/word/2018/wordml/cex" xmlns:w16cid="http://schemas.microsoft.com/office/word/2016/wordml/cid" xmlns:w16="http://schemas.microsoft.com/office/word/2018/wordml" xmlns:w16sdtdh="http://schemas.microsoft.com/office/word/2020/wordml/sdtdatahash" xmlns:w16se="http://schemas.microsoft.com/office/word/2015/wordml/symex" xmlns:wpg="http://schemas.microsoft.com/office/word/2010/wordprocessingGroup" xmlns:wpi="http://schemas.microsoft.com/office/word/2010/wordprocessingInk" xmlns:wne="http://schemas.microsoft.com/office/word/2006/wordml" xmlns:wps="http://schemas.microsoft.com/office/word/2010/wordprocessingShape" mc:Ignorable="w14 w15 w16se w16cid w16 w16cex w16sdtdh wp14">
+<w16cex:commentsExtensible xmlns:wpc="http://schemas.microsoft.com/office/word/2010/wordprocessingCanvas" xmlns:cx="http://schemas.microsoft.com/office/drawing/2014/chartex" xmlns:cx1="http://schemas.microsoft.com/office/drawing/2015/9/8/chartex" xmlns:cx2="http://schemas.microsoft.com/office/drawing/2015/10/21/chartex" xmlns:cx3="http://schemas.microsoft.com/office/drawing/2016/5/9/chartex" xmlns:cx4="http://schemas.microsoft.com/office/drawing/2016/5/10/chartex" xmlns:cx5="http://schemas.microsoft.com/office/drawing/2016/5/11/chartex" xmlns:cx6="http://schemas.microsoft.com/office/drawing/2016/5/12/chartex" xmlns:cx7="http://schemas.microsoft.com/office/drawing/2016/5/13/chartex" xmlns:cx8="http://schemas.microsoft.com/office/drawing/2016/5/14/chartex" xmlns:cr="http://schemas.microsoft.com/office/comments/2020/reactions" xmlns:mc="http://schemas.openxmlformats.org/markup-compatibility/2006" xmlns:aink="http://schemas.microsoft.com/office/drawing/2016/ink" xmlns:am3d="http://schemas.microsoft.com/office/drawing/2017/model3d" xmlns:o="urn:schemas-microsoft-com:office:office" xmlns:oel="http://schemas.microsoft.com/office/2019/extlst" xmlns:r="http://schemas.openxmlformats.org/officeDocument/2006/relationships" xmlns:m="http://schemas.openxmlformats.org/officeDocument/2006/math" xmlns:v="urn:schemas-microsoft-com:vml" xmlns:wp14="http://schemas.microsoft.com/office/word/2010/wordprocessingDrawing" xmlns:wp="http://schemas.openxmlformats.org/drawingml/2006/wordprocessingDrawing" xmlns:w10="urn:schemas-microsoft-com:office:word" xmlns:w="http://schemas.openxmlformats.org/wordprocessingml/2006/main" xmlns:w14="http://schemas.microsoft.com/office/word/2010/wordml" xmlns:w15="http://schemas.microsoft.com/office/word/2012/wordml" xmlns:w16cex="http://schemas.microsoft.com/office/word/2018/wordml/cex" xmlns:w16cid="http://schemas.microsoft.com/office/word/2016/wordml/cid" xmlns:w16="http://schemas.microsoft.com/office/word/2018/wordml" xmlns:w16sdtdh="http://schemas.microsoft.com/office/word/2020/wordml/sdtdatahash" xmlns:w16se="http://schemas.microsoft.com/office/word/2015/wordml/symex" xmlns:wpg="http://schemas.microsoft.com/office/word/2010/wordprocessingGroup" xmlns:wpi="http://schemas.microsoft.com/office/word/2010/wordprocessingInk" xmlns:wne="http://schemas.microsoft.com/office/word/2006/wordml" xmlns:wps="http://schemas.microsoft.com/office/word/2010/wordprocessingShape" mc:Ignorable="w14 w15 w16se w16cid w16 w16cex w16sdtdh cr wp14">
   <w16cex:commentExtensible w16cex:durableId="28CA678A" w16cex:dateUtc="2023-10-06T09:01:00Z"/>
   <w16cex:commentExtensible w16cex:durableId="28CA626F" w16cex:dateUtc="2023-10-06T08:39:00Z"/>
   <w16cex:commentExtensible w16cex:durableId="28CA6849" w16cex:dateUtc="2023-10-06T09:04:00Z"/>

</xml_diff>